<commit_message>
Cấu hình địa chỉ IP chi nhánh và DHCP (Done)
</commit_message>
<xml_diff>
--- a/pka/IP Address Table.docx
+++ b/pka/IP Address Table.docx
@@ -595,55 +595,55 @@
           </w:tcPr>
           <w:p>
             <w:r>
-              <w:t>Server RADIUS (tùy chọn)</w:t>
-            </w:r>
-          </w:p>
-        </w:tc>
-        <w:tc>
-          <w:tcPr>
-            <w:tcW w:w="0" w:type="auto"/>
-            <w:vAlign w:val="center"/>
-            <w:hideMark/>
-          </w:tcPr>
-          <w:p>
-            <w:r>
-              <w:t>SRV-RADIUS-HCM</w:t>
-            </w:r>
-          </w:p>
-        </w:tc>
-        <w:tc>
-          <w:tcPr>
-            <w:tcW w:w="0" w:type="auto"/>
-            <w:vAlign w:val="center"/>
-            <w:hideMark/>
-          </w:tcPr>
-          <w:p>
-            <w:r>
-              <w:t>Server-PT</w:t>
-            </w:r>
-          </w:p>
-        </w:tc>
-        <w:tc>
-          <w:tcPr>
-            <w:tcW w:w="0" w:type="auto"/>
-            <w:vAlign w:val="center"/>
-            <w:hideMark/>
-          </w:tcPr>
-          <w:p>
-            <w:r>
-              <w:t>1</w:t>
-            </w:r>
-          </w:p>
-        </w:tc>
-        <w:tc>
-          <w:tcPr>
-            <w:tcW w:w="0" w:type="auto"/>
-            <w:vAlign w:val="center"/>
-            <w:hideMark/>
-          </w:tcPr>
-          <w:p>
-            <w:r>
-              <w:t>Xác thực truy cập thiết bị</w:t>
+              <w:t>PC người dùng</w:t>
+            </w:r>
+          </w:p>
+        </w:tc>
+        <w:tc>
+          <w:tcPr>
+            <w:tcW w:w="0" w:type="auto"/>
+            <w:vAlign w:val="center"/>
+            <w:hideMark/>
+          </w:tcPr>
+          <w:p>
+            <w:r>
+              <w:t>PC-NS, PC-KT, PC-IT, PC-GD</w:t>
+            </w:r>
+          </w:p>
+        </w:tc>
+        <w:tc>
+          <w:tcPr>
+            <w:tcW w:w="0" w:type="auto"/>
+            <w:vAlign w:val="center"/>
+            <w:hideMark/>
+          </w:tcPr>
+          <w:p>
+            <w:r>
+              <w:t>Generic PC</w:t>
+            </w:r>
+          </w:p>
+        </w:tc>
+        <w:tc>
+          <w:tcPr>
+            <w:tcW w:w="0" w:type="auto"/>
+            <w:vAlign w:val="center"/>
+            <w:hideMark/>
+          </w:tcPr>
+          <w:p>
+            <w:r>
+              <w:t>8–10</w:t>
+            </w:r>
+          </w:p>
+        </w:tc>
+        <w:tc>
+          <w:tcPr>
+            <w:tcW w:w="0" w:type="auto"/>
+            <w:vAlign w:val="center"/>
+            <w:hideMark/>
+          </w:tcPr>
+          <w:p>
+            <w:r>
+              <w:t>Thiết bị người dùng nội bộ</w:t>
             </w:r>
           </w:p>
         </w:tc>
@@ -658,65 +658,73 @@
             <w:vAlign w:val="center"/>
             <w:hideMark/>
           </w:tcPr>
-          <w:p/>
-        </w:tc>
-        <w:tc>
-          <w:tcPr>
-            <w:tcW w:w="0" w:type="auto"/>
-            <w:vAlign w:val="center"/>
-            <w:hideMark/>
-          </w:tcPr>
-          <w:p>
-            <w:r>
-              <w:t>PC người dùng</w:t>
-            </w:r>
-          </w:p>
-        </w:tc>
-        <w:tc>
-          <w:tcPr>
-            <w:tcW w:w="0" w:type="auto"/>
-            <w:vAlign w:val="center"/>
-            <w:hideMark/>
-          </w:tcPr>
-          <w:p>
-            <w:r>
-              <w:t>PC-NS, PC-KT, PC-IT, PC-GD</w:t>
-            </w:r>
-          </w:p>
-        </w:tc>
-        <w:tc>
-          <w:tcPr>
-            <w:tcW w:w="0" w:type="auto"/>
-            <w:vAlign w:val="center"/>
-            <w:hideMark/>
-          </w:tcPr>
-          <w:p>
-            <w:r>
-              <w:t>Generic PC</w:t>
-            </w:r>
-          </w:p>
-        </w:tc>
-        <w:tc>
-          <w:tcPr>
-            <w:tcW w:w="0" w:type="auto"/>
-            <w:vAlign w:val="center"/>
-            <w:hideMark/>
-          </w:tcPr>
-          <w:p>
-            <w:r>
-              <w:t>8–10</w:t>
-            </w:r>
-          </w:p>
-        </w:tc>
-        <w:tc>
-          <w:tcPr>
-            <w:tcW w:w="0" w:type="auto"/>
-            <w:vAlign w:val="center"/>
-            <w:hideMark/>
-          </w:tcPr>
-          <w:p>
-            <w:r>
-              <w:t>Thiết bị người dùng nội bộ</w:t>
+          <w:p>
+            <w:r>
+              <w:rPr>
+                <w:b/>
+                <w:bCs/>
+              </w:rPr>
+              <w:t>Chi nhánh Nha Trang</w:t>
+            </w:r>
+          </w:p>
+        </w:tc>
+        <w:tc>
+          <w:tcPr>
+            <w:tcW w:w="0" w:type="auto"/>
+            <w:vAlign w:val="center"/>
+            <w:hideMark/>
+          </w:tcPr>
+          <w:p>
+            <w:r>
+              <w:t>Router biên</w:t>
+            </w:r>
+          </w:p>
+        </w:tc>
+        <w:tc>
+          <w:tcPr>
+            <w:tcW w:w="0" w:type="auto"/>
+            <w:vAlign w:val="center"/>
+            <w:hideMark/>
+          </w:tcPr>
+          <w:p>
+            <w:r>
+              <w:t>NT-EDGE</w:t>
+            </w:r>
+          </w:p>
+        </w:tc>
+        <w:tc>
+          <w:tcPr>
+            <w:tcW w:w="0" w:type="auto"/>
+            <w:vAlign w:val="center"/>
+            <w:hideMark/>
+          </w:tcPr>
+          <w:p>
+            <w:r>
+              <w:t>Cisco 2911 hoặc 4321</w:t>
+            </w:r>
+          </w:p>
+        </w:tc>
+        <w:tc>
+          <w:tcPr>
+            <w:tcW w:w="0" w:type="auto"/>
+            <w:vAlign w:val="center"/>
+            <w:hideMark/>
+          </w:tcPr>
+          <w:p>
+            <w:r>
+              <w:t>1</w:t>
+            </w:r>
+          </w:p>
+        </w:tc>
+        <w:tc>
+          <w:tcPr>
+            <w:tcW w:w="0" w:type="auto"/>
+            <w:vAlign w:val="center"/>
+            <w:hideMark/>
+          </w:tcPr>
+          <w:p>
+            <w:r>
+              <w:t>Kết nối VPN, NAT, định tuyến WAN</w:t>
             </w:r>
           </w:p>
         </w:tc>
@@ -731,49 +739,41 @@
             <w:vAlign w:val="center"/>
             <w:hideMark/>
           </w:tcPr>
-          <w:p>
-            <w:r>
-              <w:rPr>
-                <w:b/>
-                <w:bCs/>
-              </w:rPr>
-              <w:t>Chi nhánh Nha Trang</w:t>
-            </w:r>
-          </w:p>
-        </w:tc>
-        <w:tc>
-          <w:tcPr>
-            <w:tcW w:w="0" w:type="auto"/>
-            <w:vAlign w:val="center"/>
-            <w:hideMark/>
-          </w:tcPr>
-          <w:p>
-            <w:r>
-              <w:t>Router biên</w:t>
-            </w:r>
-          </w:p>
-        </w:tc>
-        <w:tc>
-          <w:tcPr>
-            <w:tcW w:w="0" w:type="auto"/>
-            <w:vAlign w:val="center"/>
-            <w:hideMark/>
-          </w:tcPr>
-          <w:p>
-            <w:r>
-              <w:t>NT-EDGE</w:t>
-            </w:r>
-          </w:p>
-        </w:tc>
-        <w:tc>
-          <w:tcPr>
-            <w:tcW w:w="0" w:type="auto"/>
-            <w:vAlign w:val="center"/>
-            <w:hideMark/>
-          </w:tcPr>
-          <w:p>
-            <w:r>
-              <w:t>Cisco 2911 hoặc 4321</w:t>
+          <w:p/>
+        </w:tc>
+        <w:tc>
+          <w:tcPr>
+            <w:tcW w:w="0" w:type="auto"/>
+            <w:vAlign w:val="center"/>
+            <w:hideMark/>
+          </w:tcPr>
+          <w:p>
+            <w:r>
+              <w:t>Switch lớp 3</w:t>
+            </w:r>
+          </w:p>
+        </w:tc>
+        <w:tc>
+          <w:tcPr>
+            <w:tcW w:w="0" w:type="auto"/>
+            <w:vAlign w:val="center"/>
+            <w:hideMark/>
+          </w:tcPr>
+          <w:p>
+            <w:r>
+              <w:t>NT-CORE</w:t>
+            </w:r>
+          </w:p>
+        </w:tc>
+        <w:tc>
+          <w:tcPr>
+            <w:tcW w:w="0" w:type="auto"/>
+            <w:vAlign w:val="center"/>
+            <w:hideMark/>
+          </w:tcPr>
+          <w:p>
+            <w:r>
+              <w:t>Catalyst 3650-24PS</w:t>
             </w:r>
           </w:p>
         </w:tc>
@@ -797,7 +797,7 @@
           </w:tcPr>
           <w:p>
             <w:r>
-              <w:t>Kết nối VPN, NAT, định tuyến WAN</w:t>
+              <w:t>Routing nội bộ VLAN</w:t>
             </w:r>
           </w:p>
         </w:tc>
@@ -822,55 +822,55 @@
           </w:tcPr>
           <w:p>
             <w:r>
-              <w:t>Switch lớp 3</w:t>
-            </w:r>
-          </w:p>
-        </w:tc>
-        <w:tc>
-          <w:tcPr>
-            <w:tcW w:w="0" w:type="auto"/>
-            <w:vAlign w:val="center"/>
-            <w:hideMark/>
-          </w:tcPr>
-          <w:p>
-            <w:r>
-              <w:t>NT-CORE</w:t>
-            </w:r>
-          </w:p>
-        </w:tc>
-        <w:tc>
-          <w:tcPr>
-            <w:tcW w:w="0" w:type="auto"/>
-            <w:vAlign w:val="center"/>
-            <w:hideMark/>
-          </w:tcPr>
-          <w:p>
-            <w:r>
-              <w:t>Catalyst 3650-24PS</w:t>
-            </w:r>
-          </w:p>
-        </w:tc>
-        <w:tc>
-          <w:tcPr>
-            <w:tcW w:w="0" w:type="auto"/>
-            <w:vAlign w:val="center"/>
-            <w:hideMark/>
-          </w:tcPr>
-          <w:p>
-            <w:r>
-              <w:t>1</w:t>
-            </w:r>
-          </w:p>
-        </w:tc>
-        <w:tc>
-          <w:tcPr>
-            <w:tcW w:w="0" w:type="auto"/>
-            <w:vAlign w:val="center"/>
-            <w:hideMark/>
-          </w:tcPr>
-          <w:p>
-            <w:r>
-              <w:t>Routing nội bộ VLAN</w:t>
+              <w:t>Switch lớp 2</w:t>
+            </w:r>
+          </w:p>
+        </w:tc>
+        <w:tc>
+          <w:tcPr>
+            <w:tcW w:w="0" w:type="auto"/>
+            <w:vAlign w:val="center"/>
+            <w:hideMark/>
+          </w:tcPr>
+          <w:p>
+            <w:r>
+              <w:t>NT-SW1, NT-SW2</w:t>
+            </w:r>
+          </w:p>
+        </w:tc>
+        <w:tc>
+          <w:tcPr>
+            <w:tcW w:w="0" w:type="auto"/>
+            <w:vAlign w:val="center"/>
+            <w:hideMark/>
+          </w:tcPr>
+          <w:p>
+            <w:r>
+              <w:t>Catalyst 2960-24TT</w:t>
+            </w:r>
+          </w:p>
+        </w:tc>
+        <w:tc>
+          <w:tcPr>
+            <w:tcW w:w="0" w:type="auto"/>
+            <w:vAlign w:val="center"/>
+            <w:hideMark/>
+          </w:tcPr>
+          <w:p>
+            <w:r>
+              <w:t>2</w:t>
+            </w:r>
+          </w:p>
+        </w:tc>
+        <w:tc>
+          <w:tcPr>
+            <w:tcW w:w="0" w:type="auto"/>
+            <w:vAlign w:val="center"/>
+            <w:hideMark/>
+          </w:tcPr>
+          <w:p>
+            <w:r>
+              <w:t>Kết nối người dùng</w:t>
             </w:r>
           </w:p>
         </w:tc>
@@ -895,55 +895,55 @@
           </w:tcPr>
           <w:p>
             <w:r>
-              <w:t>Switch lớp 2</w:t>
-            </w:r>
-          </w:p>
-        </w:tc>
-        <w:tc>
-          <w:tcPr>
-            <w:tcW w:w="0" w:type="auto"/>
-            <w:vAlign w:val="center"/>
-            <w:hideMark/>
-          </w:tcPr>
-          <w:p>
-            <w:r>
-              <w:t>NT-SW1, NT-SW2</w:t>
-            </w:r>
-          </w:p>
-        </w:tc>
-        <w:tc>
-          <w:tcPr>
-            <w:tcW w:w="0" w:type="auto"/>
-            <w:vAlign w:val="center"/>
-            <w:hideMark/>
-          </w:tcPr>
-          <w:p>
-            <w:r>
-              <w:t>Catalyst 2960-24TT</w:t>
-            </w:r>
-          </w:p>
-        </w:tc>
-        <w:tc>
-          <w:tcPr>
-            <w:tcW w:w="0" w:type="auto"/>
-            <w:vAlign w:val="center"/>
-            <w:hideMark/>
-          </w:tcPr>
-          <w:p>
-            <w:r>
-              <w:t>2</w:t>
-            </w:r>
-          </w:p>
-        </w:tc>
-        <w:tc>
-          <w:tcPr>
-            <w:tcW w:w="0" w:type="auto"/>
-            <w:vAlign w:val="center"/>
-            <w:hideMark/>
-          </w:tcPr>
-          <w:p>
-            <w:r>
-              <w:t>Kết nối người dùng</w:t>
+              <w:t>Server DHCP</w:t>
+            </w:r>
+          </w:p>
+        </w:tc>
+        <w:tc>
+          <w:tcPr>
+            <w:tcW w:w="0" w:type="auto"/>
+            <w:vAlign w:val="center"/>
+            <w:hideMark/>
+          </w:tcPr>
+          <w:p>
+            <w:r>
+              <w:t>SRV-DHCP-NT</w:t>
+            </w:r>
+          </w:p>
+        </w:tc>
+        <w:tc>
+          <w:tcPr>
+            <w:tcW w:w="0" w:type="auto"/>
+            <w:vAlign w:val="center"/>
+            <w:hideMark/>
+          </w:tcPr>
+          <w:p>
+            <w:r>
+              <w:t>Server-PT</w:t>
+            </w:r>
+          </w:p>
+        </w:tc>
+        <w:tc>
+          <w:tcPr>
+            <w:tcW w:w="0" w:type="auto"/>
+            <w:vAlign w:val="center"/>
+            <w:hideMark/>
+          </w:tcPr>
+          <w:p>
+            <w:r>
+              <w:t>1</w:t>
+            </w:r>
+          </w:p>
+        </w:tc>
+        <w:tc>
+          <w:tcPr>
+            <w:tcW w:w="0" w:type="auto"/>
+            <w:vAlign w:val="center"/>
+            <w:hideMark/>
+          </w:tcPr>
+          <w:p>
+            <w:r>
+              <w:t>Phát IP động nội bộ</w:t>
             </w:r>
           </w:p>
         </w:tc>
@@ -968,19 +968,19 @@
           </w:tcPr>
           <w:p>
             <w:r>
-              <w:t>Server DHCP</w:t>
-            </w:r>
-          </w:p>
-        </w:tc>
-        <w:tc>
-          <w:tcPr>
-            <w:tcW w:w="0" w:type="auto"/>
-            <w:vAlign w:val="center"/>
-            <w:hideMark/>
-          </w:tcPr>
-          <w:p>
-            <w:r>
-              <w:t>SRV-DHCP-NT</w:t>
+              <w:t>Server File</w:t>
+            </w:r>
+          </w:p>
+        </w:tc>
+        <w:tc>
+          <w:tcPr>
+            <w:tcW w:w="0" w:type="auto"/>
+            <w:vAlign w:val="center"/>
+            <w:hideMark/>
+          </w:tcPr>
+          <w:p>
+            <w:r>
+              <w:t>SRV-FILE-NT</w:t>
             </w:r>
           </w:p>
         </w:tc>
@@ -1016,7 +1016,7 @@
           </w:tcPr>
           <w:p>
             <w:r>
-              <w:t>Phát IP động nội bộ</w:t>
+              <w:t>Lưu trữ chi nhánh</w:t>
             </w:r>
           </w:p>
         </w:tc>
@@ -1041,55 +1041,55 @@
           </w:tcPr>
           <w:p>
             <w:r>
-              <w:t>Server File</w:t>
-            </w:r>
-          </w:p>
-        </w:tc>
-        <w:tc>
-          <w:tcPr>
-            <w:tcW w:w="0" w:type="auto"/>
-            <w:vAlign w:val="center"/>
-            <w:hideMark/>
-          </w:tcPr>
-          <w:p>
-            <w:r>
-              <w:t>SRV-FILE-NT</w:t>
-            </w:r>
-          </w:p>
-        </w:tc>
-        <w:tc>
-          <w:tcPr>
-            <w:tcW w:w="0" w:type="auto"/>
-            <w:vAlign w:val="center"/>
-            <w:hideMark/>
-          </w:tcPr>
-          <w:p>
-            <w:r>
-              <w:t>Server-PT</w:t>
-            </w:r>
-          </w:p>
-        </w:tc>
-        <w:tc>
-          <w:tcPr>
-            <w:tcW w:w="0" w:type="auto"/>
-            <w:vAlign w:val="center"/>
-            <w:hideMark/>
-          </w:tcPr>
-          <w:p>
-            <w:r>
-              <w:t>1</w:t>
-            </w:r>
-          </w:p>
-        </w:tc>
-        <w:tc>
-          <w:tcPr>
-            <w:tcW w:w="0" w:type="auto"/>
-            <w:vAlign w:val="center"/>
-            <w:hideMark/>
-          </w:tcPr>
-          <w:p>
-            <w:r>
-              <w:t>Lưu trữ chi nhánh</w:t>
+              <w:t>PC người dùng</w:t>
+            </w:r>
+          </w:p>
+        </w:tc>
+        <w:tc>
+          <w:tcPr>
+            <w:tcW w:w="0" w:type="auto"/>
+            <w:vAlign w:val="center"/>
+            <w:hideMark/>
+          </w:tcPr>
+          <w:p>
+            <w:r>
+              <w:t>PC-NS, PC-KT, PC-IT, PC-GD</w:t>
+            </w:r>
+          </w:p>
+        </w:tc>
+        <w:tc>
+          <w:tcPr>
+            <w:tcW w:w="0" w:type="auto"/>
+            <w:vAlign w:val="center"/>
+            <w:hideMark/>
+          </w:tcPr>
+          <w:p>
+            <w:r>
+              <w:t>Generic PC</w:t>
+            </w:r>
+          </w:p>
+        </w:tc>
+        <w:tc>
+          <w:tcPr>
+            <w:tcW w:w="0" w:type="auto"/>
+            <w:vAlign w:val="center"/>
+            <w:hideMark/>
+          </w:tcPr>
+          <w:p>
+            <w:r>
+              <w:t>8–10</w:t>
+            </w:r>
+          </w:p>
+        </w:tc>
+        <w:tc>
+          <w:tcPr>
+            <w:tcW w:w="0" w:type="auto"/>
+            <w:vAlign w:val="center"/>
+            <w:hideMark/>
+          </w:tcPr>
+          <w:p>
+            <w:r>
+              <w:t>Thiết bị người dùng nội bộ</w:t>
             </w:r>
           </w:p>
         </w:tc>
@@ -1104,65 +1104,73 @@
             <w:vAlign w:val="center"/>
             <w:hideMark/>
           </w:tcPr>
-          <w:p/>
-        </w:tc>
-        <w:tc>
-          <w:tcPr>
-            <w:tcW w:w="0" w:type="auto"/>
-            <w:vAlign w:val="center"/>
-            <w:hideMark/>
-          </w:tcPr>
-          <w:p>
-            <w:r>
-              <w:t>PC người dùng</w:t>
-            </w:r>
-          </w:p>
-        </w:tc>
-        <w:tc>
-          <w:tcPr>
-            <w:tcW w:w="0" w:type="auto"/>
-            <w:vAlign w:val="center"/>
-            <w:hideMark/>
-          </w:tcPr>
-          <w:p>
-            <w:r>
-              <w:t>PC-NS, PC-KT, PC-IT, PC-GD</w:t>
-            </w:r>
-          </w:p>
-        </w:tc>
-        <w:tc>
-          <w:tcPr>
-            <w:tcW w:w="0" w:type="auto"/>
-            <w:vAlign w:val="center"/>
-            <w:hideMark/>
-          </w:tcPr>
-          <w:p>
-            <w:r>
-              <w:t>Generic PC</w:t>
-            </w:r>
-          </w:p>
-        </w:tc>
-        <w:tc>
-          <w:tcPr>
-            <w:tcW w:w="0" w:type="auto"/>
-            <w:vAlign w:val="center"/>
-            <w:hideMark/>
-          </w:tcPr>
-          <w:p>
-            <w:r>
-              <w:t>8–10</w:t>
-            </w:r>
-          </w:p>
-        </w:tc>
-        <w:tc>
-          <w:tcPr>
-            <w:tcW w:w="0" w:type="auto"/>
-            <w:vAlign w:val="center"/>
-            <w:hideMark/>
-          </w:tcPr>
-          <w:p>
-            <w:r>
-              <w:t>Thiết bị người dùng nội bộ</w:t>
+          <w:p>
+            <w:r>
+              <w:rPr>
+                <w:b/>
+                <w:bCs/>
+              </w:rPr>
+              <w:t>Internet (giả lập)</w:t>
+            </w:r>
+          </w:p>
+        </w:tc>
+        <w:tc>
+          <w:tcPr>
+            <w:tcW w:w="0" w:type="auto"/>
+            <w:vAlign w:val="center"/>
+            <w:hideMark/>
+          </w:tcPr>
+          <w:p>
+            <w:r>
+              <w:t>Router ISP</w:t>
+            </w:r>
+          </w:p>
+        </w:tc>
+        <w:tc>
+          <w:tcPr>
+            <w:tcW w:w="0" w:type="auto"/>
+            <w:vAlign w:val="center"/>
+            <w:hideMark/>
+          </w:tcPr>
+          <w:p>
+            <w:r>
+              <w:t>ISP-ROUTER</w:t>
+            </w:r>
+          </w:p>
+        </w:tc>
+        <w:tc>
+          <w:tcPr>
+            <w:tcW w:w="0" w:type="auto"/>
+            <w:vAlign w:val="center"/>
+            <w:hideMark/>
+          </w:tcPr>
+          <w:p>
+            <w:r>
+              <w:t>Cisco 2911</w:t>
+            </w:r>
+          </w:p>
+        </w:tc>
+        <w:tc>
+          <w:tcPr>
+            <w:tcW w:w="0" w:type="auto"/>
+            <w:vAlign w:val="center"/>
+            <w:hideMark/>
+          </w:tcPr>
+          <w:p>
+            <w:r>
+              <w:t>1</w:t>
+            </w:r>
+          </w:p>
+        </w:tc>
+        <w:tc>
+          <w:tcPr>
+            <w:tcW w:w="0" w:type="auto"/>
+            <w:vAlign w:val="center"/>
+            <w:hideMark/>
+          </w:tcPr>
+          <w:p>
+            <w:r>
+              <w:t>Mô phỏng Internet công cộng</w:t>
             </w:r>
           </w:p>
         </w:tc>
@@ -1184,87 +1192,6 @@
                 <w:bCs/>
               </w:rPr>
               <w:lastRenderedPageBreak/>
-              <w:t>Internet (giả lập)</w:t>
-            </w:r>
-          </w:p>
-        </w:tc>
-        <w:tc>
-          <w:tcPr>
-            <w:tcW w:w="0" w:type="auto"/>
-            <w:vAlign w:val="center"/>
-            <w:hideMark/>
-          </w:tcPr>
-          <w:p>
-            <w:r>
-              <w:t>Router ISP</w:t>
-            </w:r>
-          </w:p>
-        </w:tc>
-        <w:tc>
-          <w:tcPr>
-            <w:tcW w:w="0" w:type="auto"/>
-            <w:vAlign w:val="center"/>
-            <w:hideMark/>
-          </w:tcPr>
-          <w:p>
-            <w:r>
-              <w:t>ISP-ROUTER</w:t>
-            </w:r>
-          </w:p>
-        </w:tc>
-        <w:tc>
-          <w:tcPr>
-            <w:tcW w:w="0" w:type="auto"/>
-            <w:vAlign w:val="center"/>
-            <w:hideMark/>
-          </w:tcPr>
-          <w:p>
-            <w:r>
-              <w:t>Cisco 2911</w:t>
-            </w:r>
-          </w:p>
-        </w:tc>
-        <w:tc>
-          <w:tcPr>
-            <w:tcW w:w="0" w:type="auto"/>
-            <w:vAlign w:val="center"/>
-            <w:hideMark/>
-          </w:tcPr>
-          <w:p>
-            <w:r>
-              <w:t>1</w:t>
-            </w:r>
-          </w:p>
-        </w:tc>
-        <w:tc>
-          <w:tcPr>
-            <w:tcW w:w="0" w:type="auto"/>
-            <w:vAlign w:val="center"/>
-            <w:hideMark/>
-          </w:tcPr>
-          <w:p>
-            <w:r>
-              <w:t>Mô phỏng Internet công cộng</w:t>
-            </w:r>
-          </w:p>
-        </w:tc>
-      </w:tr>
-      <w:tr>
-        <w:trPr>
-          <w:tblCellSpacing w:w="15" w:type="dxa"/>
-        </w:trPr>
-        <w:tc>
-          <w:tcPr>
-            <w:tcW w:w="0" w:type="auto"/>
-            <w:vAlign w:val="center"/>
-            <w:hideMark/>
-          </w:tcPr>
-          <w:p>
-            <w:r>
-              <w:rPr>
-                <w:b/>
-                <w:bCs/>
-              </w:rPr>
               <w:t>Tổng cộng</w:t>
             </w:r>
           </w:p>
@@ -2543,6 +2470,9 @@
             <w:r>
               <w:t>G0/0</w:t>
             </w:r>
+            <w:r>
+              <w:t>/0</w:t>
+            </w:r>
           </w:p>
         </w:tc>
         <w:tc>
@@ -2577,7 +2507,10 @@
           </w:tcPr>
           <w:p>
             <w:r>
-              <w:t>255.255.255.252</w:t>
+              <w:t>255.255.255.</w:t>
+            </w:r>
+            <w:r>
+              <w:t>0</w:t>
             </w:r>
           </w:p>
         </w:tc>
@@ -2621,7 +2554,10 @@
           </w:tcPr>
           <w:p>
             <w:r>
-              <w:t>G0/1</w:t>
+              <w:t>G0/</w:t>
+            </w:r>
+            <w:r>
+              <w:t>0/1</w:t>
             </w:r>
           </w:p>
         </w:tc>
@@ -2732,7 +2668,13 @@
           </w:tcPr>
           <w:p>
             <w:r>
-              <w:t>192.168.10.241–243</w:t>
+              <w:t>192.168.10.24</w:t>
+            </w:r>
+            <w:r>
+              <w:t>2</w:t>
+            </w:r>
+            <w:r>
+              <w:t>–243</w:t>
             </w:r>
           </w:p>
         </w:tc>
@@ -3996,6 +3938,7 @@
                 <w:bCs/>
               </w:rPr>
             </w:pPr>
+            <w:bookmarkStart w:id="0" w:name="_Hlk212910194"/>
             <w:r>
               <w:rPr>
                 <w:b/>
@@ -4015,6 +3958,9 @@
             <w:r>
               <w:t>G0/0</w:t>
             </w:r>
+            <w:r>
+              <w:t>/0</w:t>
+            </w:r>
           </w:p>
         </w:tc>
         <w:tc>
@@ -4049,7 +3995,10 @@
           </w:tcPr>
           <w:p>
             <w:r>
-              <w:t>255.255.255.252</w:t>
+              <w:t>255.255.255.</w:t>
+            </w:r>
+            <w:r>
+              <w:t>0</w:t>
             </w:r>
           </w:p>
         </w:tc>
@@ -4066,6 +4015,7 @@
           </w:p>
         </w:tc>
       </w:tr>
+      <w:bookmarkEnd w:id="0"/>
       <w:tr>
         <w:trPr>
           <w:tblCellSpacing w:w="15" w:type="dxa"/>
@@ -4093,7 +4043,13 @@
           </w:tcPr>
           <w:p>
             <w:r>
-              <w:t>G0/1</w:t>
+              <w:t>G</w:t>
+            </w:r>
+            <w:r>
+              <w:t>0/</w:t>
+            </w:r>
+            <w:r>
+              <w:t>0/1</w:t>
             </w:r>
           </w:p>
         </w:tc>
@@ -5864,6 +5820,7 @@
             <w:hideMark/>
           </w:tcPr>
           <w:p>
+            <w:bookmarkStart w:id="1" w:name="_Hlk212910553"/>
             <w:r>
               <w:rPr>
                 <w:b/>
@@ -5934,6 +5891,7 @@
           </w:p>
         </w:tc>
       </w:tr>
+      <w:bookmarkEnd w:id="1"/>
       <w:tr>
         <w:trPr>
           <w:tblCellSpacing w:w="15" w:type="dxa"/>
@@ -7360,6 +7318,7 @@
   <w:style w:type="character" w:default="1" w:styleId="DefaultParagraphFont">
     <w:name w:val="Default Paragraph Font"/>
     <w:uiPriority w:val="1"/>
+    <w:semiHidden/>
     <w:unhideWhenUsed/>
   </w:style>
   <w:style w:type="table" w:default="1" w:styleId="TableNormal">

</xml_diff>